<commit_message>
ecriture de fonctions NineSquarePuzzle.isUnder() , .IsAGauche() et test de cew fonctions. Il faut réécrire Upper et ADroite qui sont faux.
</commit_message>
<xml_diff>
--- a/nineSquarePuzzle/Algorithme de backtracking.docx
+++ b/nineSquarePuzzle/Algorithme de backtracking.docx
@@ -129,7 +129,15 @@
     </w:p>
     <w:p>
       <w:r>
-        <w:t>Algorithme : (n=0)</w:t>
+        <w:t>Algorithme : (n=</w:t>
+      </w:r>
+      <w:r>
+        <w:t>1</w:t>
+      </w:r>
+      <w:bookmarkStart w:id="0" w:name="_GoBack"/>
+      <w:bookmarkEnd w:id="0"/>
+      <w:r>
+        <w:t>)</w:t>
       </w:r>
     </w:p>
     <w:p>
@@ -231,12 +239,7 @@
         </w:numPr>
       </w:pPr>
       <w:r>
-        <w:t>Continuer jusqu’</w:t>
-      </w:r>
-      <w:bookmarkStart w:id="0" w:name="_GoBack"/>
-      <w:bookmarkEnd w:id="0"/>
-      <w:r>
-        <w:t>à la victoire ! </w:t>
+        <w:t>Continuer jusqu’à la victoire ! </w:t>
       </w:r>
       <w:r>
         <w:sym w:font="Wingdings" w:char="F04A"/>

</xml_diff>